<commit_message>
Aggiunta delle ultime pagine web sulla parte della teoria del pianoforte
</commit_message>
<xml_diff>
--- a/docs/Contenuti/2. Strumenti/4. Pianoforte/2. Livello intermedio/5. Rivolti.docx
+++ b/docs/Contenuti/2. Strumenti/4. Pianoforte/2. Livello intermedio/5. Rivolti.docx
@@ -15,8 +15,6 @@
           <w:szCs w:val="30"/>
         </w:rPr>
       </w:pPr>
-      <w:bookmarkStart w:id="0" w:name="_GoBack"/>
-      <w:bookmarkEnd w:id="0"/>
       <w:r>
         <w:rPr>
           <w:rFonts w:ascii="Century Gothic" w:hAnsi="Century Gothic" w:cs="Helvetica"/>
@@ -45,18 +43,24 @@
         </w:rPr>
         <w:t>Capita molto spesso di utilizzare gli accordi in posizioni diverse da quelle standard, quelle in cui alla sinistra estrema dell’accordo trovi la nota che gli dà il nome</w:t>
       </w:r>
-    </w:p>
-    <w:p>
-      <w:pPr>
-        <w:pStyle w:val="NormaleWeb"/>
-        <w:shd w:val="clear" w:color="auto" w:fill="FFFFFF"/>
-        <w:spacing w:before="0" w:beforeAutospacing="0" w:after="0" w:afterAutospacing="0"/>
-        <w:rPr>
-          <w:rFonts w:ascii="Century Gothic" w:hAnsi="Century Gothic" w:cs="Helvetica"/>
-          <w:color w:val="222222"/>
-        </w:rPr>
-      </w:pPr>
-      <w:proofErr w:type="gramStart"/>
+      <w:r>
+        <w:rPr>
+          <w:rFonts w:ascii="Century Gothic" w:hAnsi="Century Gothic" w:cs="Helvetica"/>
+          <w:color w:val="222222"/>
+        </w:rPr>
+        <w:t>.</w:t>
+      </w:r>
+    </w:p>
+    <w:p>
+      <w:pPr>
+        <w:pStyle w:val="NormaleWeb"/>
+        <w:shd w:val="clear" w:color="auto" w:fill="FFFFFF"/>
+        <w:spacing w:before="0" w:beforeAutospacing="0" w:after="0" w:afterAutospacing="0"/>
+        <w:rPr>
+          <w:rFonts w:ascii="Century Gothic" w:hAnsi="Century Gothic" w:cs="Helvetica"/>
+          <w:color w:val="222222"/>
+        </w:rPr>
+      </w:pPr>
       <w:r>
         <w:rPr>
           <w:rFonts w:ascii="Century Gothic" w:hAnsi="Century Gothic" w:cs="Helvetica"/>
@@ -64,13 +68,33 @@
         </w:rPr>
         <w:t>Ad esempio</w:t>
       </w:r>
-      <w:proofErr w:type="gramEnd"/>
-      <w:r>
-        <w:rPr>
-          <w:rFonts w:ascii="Century Gothic" w:hAnsi="Century Gothic" w:cs="Helvetica"/>
-          <w:color w:val="222222"/>
-        </w:rPr>
-        <w:t xml:space="preserve"> un DO Maggiore è formato da DO – MI – SOL.</w:t>
+      <w:r>
+        <w:rPr>
+          <w:rFonts w:ascii="Century Gothic" w:hAnsi="Century Gothic" w:cs="Helvetica"/>
+          <w:color w:val="222222"/>
+        </w:rPr>
+        <w:t xml:space="preserve">, </w:t>
+      </w:r>
+      <w:r>
+        <w:rPr>
+          <w:rFonts w:ascii="Century Gothic" w:hAnsi="Century Gothic" w:cs="Helvetica"/>
+          <w:color w:val="222222"/>
+        </w:rPr>
+        <w:t>un D</w:t>
+      </w:r>
+      <w:r>
+        <w:rPr>
+          <w:rFonts w:ascii="Century Gothic" w:hAnsi="Century Gothic" w:cs="Helvetica"/>
+          <w:color w:val="222222"/>
+        </w:rPr>
+        <w:t>o</w:t>
+      </w:r>
+      <w:r>
+        <w:rPr>
+          <w:rFonts w:ascii="Century Gothic" w:hAnsi="Century Gothic" w:cs="Helvetica"/>
+          <w:color w:val="222222"/>
+        </w:rPr>
+        <w:t xml:space="preserve"> Maggiore è formato da DO – MI – SOL.</w:t>
       </w:r>
     </w:p>
     <w:p>
@@ -153,7 +177,25 @@
           <w:bCs/>
           <w:color w:val="222222"/>
         </w:rPr>
-        <w:t>SOL – DO – MI      </w:t>
+        <w:t>SOL – DO – MI</w:t>
+      </w:r>
+      <w:r>
+        <w:rPr>
+          <w:rFonts w:ascii="Century Gothic" w:hAnsi="Century Gothic" w:cs="Helvetica"/>
+          <w:b/>
+          <w:bCs/>
+          <w:color w:val="222222"/>
+        </w:rPr>
+        <w:t>.</w:t>
+      </w:r>
+      <w:r>
+        <w:rPr>
+          <w:rFonts w:ascii="Century Gothic" w:hAnsi="Century Gothic" w:cs="Helvetica"/>
+          <w:b/>
+          <w:bCs/>
+          <w:color w:val="222222"/>
+        </w:rPr>
+        <w:t xml:space="preserve">     </w:t>
       </w:r>
     </w:p>
     <w:p>
@@ -312,7 +354,21 @@
           <w:rFonts w:ascii="Century Gothic" w:hAnsi="Century Gothic" w:cs="Helvetica"/>
           <w:color w:val="222222"/>
         </w:rPr>
-        <w:t>suonando un DO Maggiore così, accordo di base</w:t>
+        <w:t>suonando un D</w:t>
+      </w:r>
+      <w:r>
+        <w:rPr>
+          <w:rFonts w:ascii="Century Gothic" w:hAnsi="Century Gothic" w:cs="Helvetica"/>
+          <w:color w:val="222222"/>
+        </w:rPr>
+        <w:t>o</w:t>
+      </w:r>
+      <w:r>
+        <w:rPr>
+          <w:rFonts w:ascii="Century Gothic" w:hAnsi="Century Gothic" w:cs="Helvetica"/>
+          <w:color w:val="222222"/>
+        </w:rPr>
+        <w:t xml:space="preserve"> Maggiore così, accordo di base</w:t>
       </w:r>
     </w:p>
     <w:p>
@@ -472,14 +528,14 @@
           <w:rFonts w:ascii="Century Gothic" w:hAnsi="Century Gothic" w:cs="Helvetica"/>
           <w:color w:val="222222"/>
         </w:rPr>
-        <w:t>A</w:t>
-      </w:r>
-      <w:r>
-        <w:rPr>
-          <w:rFonts w:ascii="Century Gothic" w:hAnsi="Century Gothic" w:cs="Helvetica"/>
-          <w:color w:val="222222"/>
-        </w:rPr>
-        <w:t xml:space="preserve"> M</w:t>
+        <w:t xml:space="preserve">a </w:t>
+      </w:r>
+      <w:r>
+        <w:rPr>
+          <w:rFonts w:ascii="Century Gothic" w:hAnsi="Century Gothic" w:cs="Helvetica"/>
+          <w:color w:val="222222"/>
+        </w:rPr>
+        <w:t>M</w:t>
       </w:r>
       <w:r>
         <w:rPr>
@@ -624,14 +680,42 @@
           <w:rFonts w:ascii="Century Gothic" w:hAnsi="Century Gothic" w:cs="Helvetica"/>
           <w:color w:val="222222"/>
         </w:rPr>
-        <w:t>Il passaggio dal DO al </w:t>
-      </w:r>
-      <w:r>
-        <w:rPr>
-          <w:rFonts w:ascii="Century Gothic" w:hAnsi="Century Gothic" w:cs="Helvetica"/>
-          <w:color w:val="222222"/>
-        </w:rPr>
-        <w:t>LA minore</w:t>
+        <w:t>Il passaggio dal D</w:t>
+      </w:r>
+      <w:r>
+        <w:rPr>
+          <w:rFonts w:ascii="Century Gothic" w:hAnsi="Century Gothic" w:cs="Helvetica"/>
+          <w:color w:val="222222"/>
+        </w:rPr>
+        <w:t>o</w:t>
+      </w:r>
+      <w:r>
+        <w:rPr>
+          <w:rFonts w:ascii="Century Gothic" w:hAnsi="Century Gothic" w:cs="Helvetica"/>
+          <w:color w:val="222222"/>
+        </w:rPr>
+        <w:t> al </w:t>
+      </w:r>
+      <w:r>
+        <w:rPr>
+          <w:rFonts w:ascii="Century Gothic" w:hAnsi="Century Gothic" w:cs="Helvetica"/>
+          <w:color w:val="222222"/>
+        </w:rPr>
+        <w:t>L</w:t>
+      </w:r>
+      <w:r>
+        <w:rPr>
+          <w:rFonts w:ascii="Century Gothic" w:hAnsi="Century Gothic" w:cs="Helvetica"/>
+          <w:color w:val="222222"/>
+        </w:rPr>
+        <w:t>a</w:t>
+      </w:r>
+      <w:r>
+        <w:rPr>
+          <w:rFonts w:ascii="Century Gothic" w:hAnsi="Century Gothic" w:cs="Helvetica"/>
+          <w:color w:val="222222"/>
+        </w:rPr>
+        <w:t xml:space="preserve"> minore</w:t>
       </w:r>
       <w:r>
         <w:rPr>
@@ -752,12 +836,28 @@
           <w:color w:val="222222"/>
         </w:rPr>
       </w:pPr>
-      <w:r>
-        <w:rPr>
-          <w:rFonts w:ascii="Century Gothic" w:hAnsi="Century Gothic" w:cs="Helvetica"/>
-          <w:color w:val="222222"/>
-        </w:rPr>
-        <w:t xml:space="preserve">Suonando il </w:t>
+      <w:proofErr w:type="gramStart"/>
+      <w:r>
+        <w:rPr>
+          <w:rFonts w:ascii="Century Gothic" w:hAnsi="Century Gothic" w:cs="Helvetica"/>
+          <w:color w:val="222222"/>
+        </w:rPr>
+        <w:t>Invece ,s</w:t>
+      </w:r>
+      <w:r>
+        <w:rPr>
+          <w:rFonts w:ascii="Century Gothic" w:hAnsi="Century Gothic" w:cs="Helvetica"/>
+          <w:color w:val="222222"/>
+        </w:rPr>
+        <w:t>uonando</w:t>
+      </w:r>
+      <w:proofErr w:type="gramEnd"/>
+      <w:r>
+        <w:rPr>
+          <w:rFonts w:ascii="Century Gothic" w:hAnsi="Century Gothic" w:cs="Helvetica"/>
+          <w:color w:val="222222"/>
+        </w:rPr>
+        <w:t xml:space="preserve"> il </w:t>
       </w:r>
       <w:r>
         <w:rPr>
@@ -766,137 +866,51 @@
           <w:bCs/>
           <w:color w:val="222222"/>
         </w:rPr>
-        <w:t>DO Maggiore</w:t>
-      </w:r>
-      <w:r>
-        <w:rPr>
-          <w:rFonts w:ascii="Century Gothic" w:hAnsi="Century Gothic" w:cs="Helvetica"/>
-          <w:color w:val="222222"/>
-        </w:rPr>
-        <w:t> non più così</w:t>
-      </w:r>
-    </w:p>
-    <w:p>
-      <w:pPr>
-        <w:pStyle w:val="NormaleWeb"/>
-        <w:shd w:val="clear" w:color="auto" w:fill="FFFFFF"/>
-        <w:spacing w:before="0" w:beforeAutospacing="0" w:after="0" w:afterAutospacing="0"/>
-        <w:jc w:val="center"/>
-        <w:rPr>
-          <w:rFonts w:ascii="Century Gothic" w:hAnsi="Century Gothic" w:cs="Helvetica"/>
-          <w:color w:val="222222"/>
-        </w:rPr>
-      </w:pPr>
-    </w:p>
-    <w:p>
-      <w:pPr>
-        <w:pStyle w:val="NormaleWeb"/>
-        <w:shd w:val="clear" w:color="auto" w:fill="FFFFFF"/>
-        <w:spacing w:before="0" w:beforeAutospacing="0" w:after="0" w:afterAutospacing="0"/>
-        <w:jc w:val="center"/>
-        <w:rPr>
-          <w:rFonts w:ascii="Century Gothic" w:hAnsi="Century Gothic" w:cs="Helvetica"/>
-          <w:color w:val="222222"/>
-        </w:rPr>
-      </w:pPr>
-    </w:p>
-    <w:p>
-      <w:pPr>
-        <w:pStyle w:val="NormaleWeb"/>
-        <w:shd w:val="clear" w:color="auto" w:fill="FFFFFF"/>
-        <w:spacing w:before="0" w:beforeAutospacing="0" w:after="0" w:afterAutospacing="0"/>
-        <w:jc w:val="center"/>
-        <w:rPr>
-          <w:rFonts w:ascii="Century Gothic" w:hAnsi="Century Gothic" w:cs="Helvetica"/>
-          <w:color w:val="222222"/>
-        </w:rPr>
-      </w:pPr>
-      <w:r>
-        <w:rPr>
-          <w:rFonts w:ascii="Century Gothic" w:hAnsi="Century Gothic" w:cs="Helvetica"/>
-          <w:noProof/>
-          <w:color w:val="222222"/>
-        </w:rPr>
-        <w:drawing>
-          <wp:inline distT="0" distB="0" distL="0" distR="0" wp14:anchorId="0DD9C2FD" wp14:editId="761A174F">
-            <wp:extent cx="4076700" cy="1524000"/>
-            <wp:effectExtent l="0" t="0" r="0" b="0"/>
-            <wp:docPr id="8" name="Immagine 8" descr="D:\StrumentalMente\docs\Contenuti\accordi piano\Maggiori\DO.PNG"/>
-            <wp:cNvGraphicFramePr>
-              <a:graphicFrameLocks xmlns:a="http://schemas.openxmlformats.org/drawingml/2006/main" noChangeAspect="1"/>
-            </wp:cNvGraphicFramePr>
-            <a:graphic xmlns:a="http://schemas.openxmlformats.org/drawingml/2006/main">
-              <a:graphicData uri="http://schemas.openxmlformats.org/drawingml/2006/picture">
-                <pic:pic xmlns:pic="http://schemas.openxmlformats.org/drawingml/2006/picture">
-                  <pic:nvPicPr>
-                    <pic:cNvPr id="0" name="Picture 3" descr="D:\StrumentalMente\docs\Contenuti\accordi piano\Maggiori\DO.PNG"/>
-                    <pic:cNvPicPr>
-                      <a:picLocks noChangeAspect="1" noChangeArrowheads="1"/>
-                    </pic:cNvPicPr>
-                  </pic:nvPicPr>
-                  <pic:blipFill>
-                    <a:blip r:embed="rId5" cstate="print">
-                      <a:extLst>
-                        <a:ext uri="{28A0092B-C50C-407E-A947-70E740481C1C}">
-                          <a14:useLocalDpi xmlns:a14="http://schemas.microsoft.com/office/drawing/2010/main" val="0"/>
-                        </a:ext>
-                      </a:extLst>
-                    </a:blip>
-                    <a:srcRect/>
-                    <a:stretch>
-                      <a:fillRect/>
-                    </a:stretch>
-                  </pic:blipFill>
-                  <pic:spPr bwMode="auto">
-                    <a:xfrm>
-                      <a:off x="0" y="0"/>
-                      <a:ext cx="4076700" cy="1524000"/>
-                    </a:xfrm>
-                    <a:prstGeom prst="rect">
-                      <a:avLst/>
-                    </a:prstGeom>
-                    <a:noFill/>
-                    <a:ln>
-                      <a:noFill/>
-                    </a:ln>
-                  </pic:spPr>
-                </pic:pic>
-              </a:graphicData>
-            </a:graphic>
-          </wp:inline>
-        </w:drawing>
-      </w:r>
-    </w:p>
-    <w:p>
-      <w:pPr>
-        <w:pStyle w:val="NormaleWeb"/>
-        <w:shd w:val="clear" w:color="auto" w:fill="FFFFFF"/>
-        <w:spacing w:before="0" w:beforeAutospacing="0" w:after="0" w:afterAutospacing="0"/>
-        <w:jc w:val="center"/>
-        <w:rPr>
-          <w:rFonts w:ascii="Century Gothic" w:hAnsi="Century Gothic" w:cs="Helvetica"/>
-          <w:color w:val="222222"/>
-        </w:rPr>
-      </w:pPr>
-    </w:p>
-    <w:p>
-      <w:pPr>
-        <w:pStyle w:val="NormaleWeb"/>
-        <w:shd w:val="clear" w:color="auto" w:fill="FFFFFF"/>
-        <w:spacing w:before="0" w:beforeAutospacing="0" w:after="0" w:afterAutospacing="0"/>
-        <w:jc w:val="center"/>
-        <w:rPr>
-          <w:rFonts w:ascii="Century Gothic" w:hAnsi="Century Gothic" w:cs="Helvetica"/>
-          <w:color w:val="222222"/>
-        </w:rPr>
-      </w:pPr>
-      <w:r>
-        <w:rPr>
-          <w:rFonts w:ascii="Century Gothic" w:hAnsi="Century Gothic" w:cs="Helvetica"/>
-          <w:color w:val="222222"/>
-        </w:rPr>
-        <w:t>ma così</w:t>
-      </w:r>
+        <w:t>D</w:t>
+      </w:r>
+      <w:r>
+        <w:rPr>
+          <w:rFonts w:ascii="Century Gothic" w:hAnsi="Century Gothic" w:cs="Helvetica"/>
+          <w:b/>
+          <w:bCs/>
+          <w:color w:val="222222"/>
+        </w:rPr>
+        <w:t>o</w:t>
+      </w:r>
+      <w:r>
+        <w:rPr>
+          <w:rFonts w:ascii="Century Gothic" w:hAnsi="Century Gothic" w:cs="Helvetica"/>
+          <w:b/>
+          <w:bCs/>
+          <w:color w:val="222222"/>
+        </w:rPr>
+        <w:t xml:space="preserve"> Maggiore</w:t>
+      </w:r>
+      <w:r>
+        <w:rPr>
+          <w:rFonts w:ascii="Century Gothic" w:hAnsi="Century Gothic" w:cs="Helvetica"/>
+          <w:color w:val="222222"/>
+        </w:rPr>
+        <w:t xml:space="preserve"> </w:t>
+      </w:r>
+      <w:r>
+        <w:rPr>
+          <w:rFonts w:ascii="Century Gothic" w:hAnsi="Century Gothic" w:cs="Helvetica"/>
+          <w:color w:val="222222"/>
+        </w:rPr>
+        <w:t>così</w:t>
+      </w:r>
+    </w:p>
+    <w:p>
+      <w:pPr>
+        <w:pStyle w:val="NormaleWeb"/>
+        <w:shd w:val="clear" w:color="auto" w:fill="FFFFFF"/>
+        <w:spacing w:before="0" w:beforeAutospacing="0" w:after="0" w:afterAutospacing="0"/>
+        <w:rPr>
+          <w:rFonts w:ascii="Century Gothic" w:hAnsi="Century Gothic" w:cs="Helvetica"/>
+          <w:color w:val="222222"/>
+        </w:rPr>
+      </w:pPr>
     </w:p>
     <w:p>
       <w:pPr>
@@ -1029,7 +1043,16 @@
           <w:bCs/>
           <w:color w:val="222222"/>
         </w:rPr>
-        <w:t>LA</w:t>
+        <w:t>L</w:t>
+      </w:r>
+      <w:r>
+        <w:rPr>
+          <w:rFonts w:ascii="Century Gothic" w:hAnsi="Century Gothic" w:cs="Helvetica"/>
+          <w:b/>
+          <w:bCs/>
+          <w:color w:val="222222"/>
+        </w:rPr>
+        <w:t>a</w:t>
       </w:r>
       <w:r>
         <w:rPr>
@@ -1193,6 +1216,19 @@
           <w:color w:val="222222"/>
         </w:rPr>
       </w:pPr>
+    </w:p>
+    <w:p>
+      <w:pPr>
+        <w:pStyle w:val="NormaleWeb"/>
+        <w:shd w:val="clear" w:color="auto" w:fill="FFFFFF"/>
+        <w:spacing w:before="0" w:beforeAutospacing="0" w:after="0" w:afterAutospacing="0"/>
+        <w:rPr>
+          <w:rFonts w:ascii="Century Gothic" w:hAnsi="Century Gothic" w:cs="Helvetica"/>
+          <w:color w:val="222222"/>
+        </w:rPr>
+      </w:pPr>
+      <w:bookmarkStart w:id="0" w:name="_GoBack"/>
+      <w:bookmarkEnd w:id="0"/>
     </w:p>
     <w:sectPr>
       <w:pgSz w:w="11906" w:h="16838"/>

</xml_diff>